<commit_message>
proper testing of the Q3
</commit_message>
<xml_diff>
--- a/report.docx
+++ b/report.docx
@@ -11598,6 +11598,40 @@
         <w:rPr>
           <w:lang w:val="en-GB"/>
         </w:rPr>
+        <w:t>Input</w:t>
+      </w:r>
+    </w:p>
+    <w:p>
+      <w:pPr>
+        <w:ind w:firstLine="0"/>
+        <w:rPr>
+          <w:lang w:val="en-GB"/>
+        </w:rPr>
+      </w:pPr>
+      <w:r>
+        <w:rPr>
+          <w:lang w:val="en-GB"/>
+        </w:rPr>
+        <w:t xml:space="preserve">As this function is </w:t>
+      </w:r>
+      <w:r>
+        <w:rPr>
+          <w:lang w:val="en-GB"/>
+        </w:rPr>
+        <w:t>trying to learn the relationship of values in a sequence and describe it using a mathematical function, it will be given a window of the last n-values proceeding to the value it is attempting to estimate. The size of that window should be selected in a way that will not suggest a solution. For instance, using a window of 2 for Fibonacci’s sequence gives the algorithm a big advantage that it would not have if we genuinely did not know the formulae for Fibonacci’s number.</w:t>
+      </w:r>
+    </w:p>
+    <w:p>
+      <w:pPr>
+        <w:pStyle w:val="Heading2"/>
+        <w:rPr>
+          <w:lang w:val="en-GB"/>
+        </w:rPr>
+      </w:pPr>
+      <w:r>
+        <w:rPr>
+          <w:lang w:val="en-GB"/>
+        </w:rPr>
         <w:t>Selection Scheme</w:t>
       </w:r>
     </w:p>
@@ -12661,7 +12695,6 @@
         </w:rPr>
         <w:t xml:space="preserve"> &lt; </w:t>
       </w:r>
-      <w:commentRangeStart w:id="1"/>
       <w:r>
         <w:rPr>
           <w:rFonts w:ascii="Consolas" w:eastAsia="Times New Roman" w:hAnsi="Consolas" w:cs="Courier New"/>
@@ -12672,13 +12705,6 @@
         </w:rPr>
         <w:t>0.</w:t>
       </w:r>
-      <w:commentRangeEnd w:id="1"/>
-      <w:r>
-        <w:rPr>
-          <w:rStyle w:val="CommentReference"/>
-        </w:rPr>
-        <w:commentReference w:id="1"/>
-      </w:r>
       <w:r>
         <w:rPr>
           <w:rFonts w:ascii="Consolas" w:eastAsia="Times New Roman" w:hAnsi="Consolas" w:cs="Courier New"/>
@@ -13227,6 +13253,7 @@
           <w:szCs w:val="20"/>
           <w:lang w:val="en-GB" w:eastAsia="pl-PL"/>
         </w:rPr>
+        <w:lastRenderedPageBreak/>
         <w:br/>
         <w:t xml:space="preserve">            </w:t>
       </w:r>
@@ -13593,14 +13620,7 @@
         <w:rPr>
           <w:lang w:val="en-GB"/>
         </w:rPr>
-        <w:t xml:space="preserve">a </w:t>
-      </w:r>
-      <w:r>
-        <w:rPr>
-          <w:lang w:val="en-GB"/>
-        </w:rPr>
-        <w:lastRenderedPageBreak/>
-        <w:t xml:space="preserve">function will be </w:t>
+        <w:t xml:space="preserve">a function will be </w:t>
       </w:r>
       <w:r>
         <w:rPr>
@@ -14650,30 +14670,6 @@
     </w:p>
     <w:p>
       <w:pPr>
-        <w:ind w:firstLine="0"/>
-        <w:rPr>
-          <w:lang w:val="en-GB"/>
-        </w:rPr>
-      </w:pPr>
-    </w:p>
-    <w:p>
-      <w:pPr>
-        <w:ind w:firstLine="0"/>
-        <w:rPr>
-          <w:lang w:val="en-GB"/>
-        </w:rPr>
-      </w:pPr>
-    </w:p>
-    <w:p>
-      <w:pPr>
-        <w:ind w:firstLine="0"/>
-        <w:rPr>
-          <w:lang w:val="en-GB"/>
-        </w:rPr>
-      </w:pPr>
-    </w:p>
-    <w:p>
-      <w:pPr>
         <w:shd w:val="clear" w:color="auto" w:fill="2B2B2B"/>
         <w:tabs>
           <w:tab w:val="left" w:pos="916"/>
@@ -14711,7 +14707,6 @@
           <w:szCs w:val="20"/>
           <w:lang w:val="en-GB" w:eastAsia="pl-PL"/>
         </w:rPr>
-        <w:lastRenderedPageBreak/>
         <w:t xml:space="preserve">def </w:t>
       </w:r>
       <w:proofErr w:type="spellStart"/>
@@ -16981,6 +16976,16 @@
           <w:lang w:val="en-GB" w:eastAsia="pl-PL"/>
         </w:rPr>
         <w:br/>
+      </w:r>
+      <w:r>
+        <w:rPr>
+          <w:rFonts w:ascii="Courier New" w:eastAsia="Times New Roman" w:hAnsi="Courier New" w:cs="Courier New"/>
+          <w:color w:val="A9B7C6"/>
+          <w:sz w:val="20"/>
+          <w:szCs w:val="20"/>
+          <w:lang w:val="en-GB" w:eastAsia="pl-PL"/>
+        </w:rPr>
+        <w:lastRenderedPageBreak/>
         <w:t xml:space="preserve">                </w:t>
       </w:r>
       <w:r>
@@ -17897,7 +17902,6 @@
         <w:rPr>
           <w:lang w:val="en-GB"/>
         </w:rPr>
-        <w:lastRenderedPageBreak/>
         <w:t>Fitness function:</w:t>
       </w:r>
     </w:p>
@@ -19379,43 +19383,24 @@
       </w:r>
     </w:p>
   </w:comment>
-  <w:comment w:id="1" w:author="Patryk Kuchta" w:date="2023-10-23T12:32:00Z" w:initials="PK">
-    <w:p>
-      <w:pPr>
-        <w:pStyle w:val="CommentText"/>
-      </w:pPr>
-      <w:r>
-        <w:rPr>
-          <w:rStyle w:val="CommentReference"/>
-        </w:rPr>
-        <w:annotationRef/>
-      </w:r>
-      <w:r>
-        <w:t>If Marcin solves the equation change this to the value of that formulae</w:t>
-      </w:r>
-    </w:p>
-  </w:comment>
 </w:comments>
 </file>
 
 <file path=word/commentsExtended.xml><?xml version="1.0" encoding="utf-8"?>
 <w15:commentsEx xmlns:wpc="http://schemas.microsoft.com/office/word/2010/wordprocessingCanvas" xmlns:cx="http://schemas.microsoft.com/office/drawing/2014/chartex" xmlns:cx1="http://schemas.microsoft.com/office/drawing/2015/9/8/chartex" xmlns:cx2="http://schemas.microsoft.com/office/drawing/2015/10/21/chartex" xmlns:cx3="http://schemas.microsoft.com/office/drawing/2016/5/9/chartex" xmlns:cx4="http://schemas.microsoft.com/office/drawing/2016/5/10/chartex" xmlns:cx5="http://schemas.microsoft.com/office/drawing/2016/5/11/chartex" xmlns:cx6="http://schemas.microsoft.com/office/drawing/2016/5/12/chartex" xmlns:cx7="http://schemas.microsoft.com/office/drawing/2016/5/13/chartex" xmlns:cx8="http://schemas.microsoft.com/office/drawing/2016/5/14/chartex" xmlns:mc="http://schemas.openxmlformats.org/markup-compatibility/2006" xmlns:aink="http://schemas.microsoft.com/office/drawing/2016/ink" xmlns:am3d="http://schemas.microsoft.com/office/drawing/2017/model3d" xmlns:o="urn:schemas-microsoft-com:office:office" xmlns:oel="http://schemas.microsoft.com/office/2019/extlst" xmlns:r="http://schemas.openxmlformats.org/officeDocument/2006/relationships" xmlns:m="http://schemas.openxmlformats.org/officeDocument/2006/math" xmlns:v="urn:schemas-microsoft-com:vml" xmlns:wp14="http://schemas.microsoft.com/office/word/2010/wordprocessingDrawing" xmlns:wp="http://schemas.openxmlformats.org/drawingml/2006/wordprocessingDrawing" xmlns:w10="urn:schemas-microsoft-com:office:word" xmlns:w="http://schemas.openxmlformats.org/wordprocessingml/2006/main" xmlns:w14="http://schemas.microsoft.com/office/word/2010/wordml" xmlns:w15="http://schemas.microsoft.com/office/word/2012/wordml" xmlns:w16cex="http://schemas.microsoft.com/office/word/2018/wordml/cex" xmlns:w16cid="http://schemas.microsoft.com/office/word/2016/wordml/cid" xmlns:w16="http://schemas.microsoft.com/office/word/2018/wordml" xmlns:w16sdtdh="http://schemas.microsoft.com/office/word/2020/wordml/sdtdatahash" xmlns:w16se="http://schemas.microsoft.com/office/word/2015/wordml/symex" xmlns:wpg="http://schemas.microsoft.com/office/word/2010/wordprocessingGroup" xmlns:wpi="http://schemas.microsoft.com/office/word/2010/wordprocessingInk" xmlns:wne="http://schemas.microsoft.com/office/word/2006/wordml" xmlns:wps="http://schemas.microsoft.com/office/word/2010/wordprocessingShape" mc:Ignorable="w14 w15 w16se w16cid w16 w16cex w16sdtdh wp14">
   <w15:commentEx w15:paraId="461CE1DB" w15:done="0"/>
-  <w15:commentEx w15:paraId="24AFE9DC" w15:done="0"/>
 </w15:commentsEx>
 </file>
 
 <file path=word/commentsExtensible.xml><?xml version="1.0" encoding="utf-8"?>
 <w16cex:commentsExtensible xmlns:wpc="http://schemas.microsoft.com/office/word/2010/wordprocessingCanvas" xmlns:cx="http://schemas.microsoft.com/office/drawing/2014/chartex" xmlns:cx1="http://schemas.microsoft.com/office/drawing/2015/9/8/chartex" xmlns:cx2="http://schemas.microsoft.com/office/drawing/2015/10/21/chartex" xmlns:cx3="http://schemas.microsoft.com/office/drawing/2016/5/9/chartex" xmlns:cx4="http://schemas.microsoft.com/office/drawing/2016/5/10/chartex" xmlns:cx5="http://schemas.microsoft.com/office/drawing/2016/5/11/chartex" xmlns:cx6="http://schemas.microsoft.com/office/drawing/2016/5/12/chartex" xmlns:cx7="http://schemas.microsoft.com/office/drawing/2016/5/13/chartex" xmlns:cx8="http://schemas.microsoft.com/office/drawing/2016/5/14/chartex" xmlns:cr="http://schemas.microsoft.com/office/comments/2020/reactions" xmlns:mc="http://schemas.openxmlformats.org/markup-compatibility/2006" xmlns:aink="http://schemas.microsoft.com/office/drawing/2016/ink" xmlns:am3d="http://schemas.microsoft.com/office/drawing/2017/model3d" xmlns:o="urn:schemas-microsoft-com:office:office" xmlns:oel="http://schemas.microsoft.com/office/2019/extlst" xmlns:r="http://schemas.openxmlformats.org/officeDocument/2006/relationships" xmlns:m="http://schemas.openxmlformats.org/officeDocument/2006/math" xmlns:v="urn:schemas-microsoft-com:vml" xmlns:wp14="http://schemas.microsoft.com/office/word/2010/wordprocessingDrawing" xmlns:wp="http://schemas.openxmlformats.org/drawingml/2006/wordprocessingDrawing" xmlns:w10="urn:schemas-microsoft-com:office:word" xmlns:w="http://schemas.openxmlformats.org/wordprocessingml/2006/main" xmlns:w14="http://schemas.microsoft.com/office/word/2010/wordml" xmlns:w15="http://schemas.microsoft.com/office/word/2012/wordml" xmlns:w16cex="http://schemas.microsoft.com/office/word/2018/wordml/cex" xmlns:w16cid="http://schemas.microsoft.com/office/word/2016/wordml/cid" xmlns:w16="http://schemas.microsoft.com/office/word/2018/wordml" xmlns:w16sdtdh="http://schemas.microsoft.com/office/word/2020/wordml/sdtdatahash" xmlns:w16se="http://schemas.microsoft.com/office/word/2015/wordml/symex" xmlns:wpg="http://schemas.microsoft.com/office/word/2010/wordprocessingGroup" xmlns:wpi="http://schemas.microsoft.com/office/word/2010/wordprocessingInk" xmlns:wne="http://schemas.microsoft.com/office/word/2006/wordml" xmlns:wps="http://schemas.microsoft.com/office/word/2010/wordprocessingShape" mc:Ignorable="w14 w15 w16se w16cid w16 w16cex w16sdtdh cr wp14">
   <w16cex:commentExtensible w16cex:durableId="001DDC91" w16cex:dateUtc="2023-10-22T17:26:00Z"/>
-  <w16cex:commentExtensible w16cex:durableId="549C35FE" w16cex:dateUtc="2023-10-23T11:32:00Z"/>
 </w16cex:commentsExtensible>
 </file>
 
 <file path=word/commentsIds.xml><?xml version="1.0" encoding="utf-8"?>
 <w16cid:commentsIds xmlns:wpc="http://schemas.microsoft.com/office/word/2010/wordprocessingCanvas" xmlns:cx="http://schemas.microsoft.com/office/drawing/2014/chartex" xmlns:cx1="http://schemas.microsoft.com/office/drawing/2015/9/8/chartex" xmlns:cx2="http://schemas.microsoft.com/office/drawing/2015/10/21/chartex" xmlns:cx3="http://schemas.microsoft.com/office/drawing/2016/5/9/chartex" xmlns:cx4="http://schemas.microsoft.com/office/drawing/2016/5/10/chartex" xmlns:cx5="http://schemas.microsoft.com/office/drawing/2016/5/11/chartex" xmlns:cx6="http://schemas.microsoft.com/office/drawing/2016/5/12/chartex" xmlns:cx7="http://schemas.microsoft.com/office/drawing/2016/5/13/chartex" xmlns:cx8="http://schemas.microsoft.com/office/drawing/2016/5/14/chartex" xmlns:mc="http://schemas.openxmlformats.org/markup-compatibility/2006" xmlns:aink="http://schemas.microsoft.com/office/drawing/2016/ink" xmlns:am3d="http://schemas.microsoft.com/office/drawing/2017/model3d" xmlns:o="urn:schemas-microsoft-com:office:office" xmlns:oel="http://schemas.microsoft.com/office/2019/extlst" xmlns:r="http://schemas.openxmlformats.org/officeDocument/2006/relationships" xmlns:m="http://schemas.openxmlformats.org/officeDocument/2006/math" xmlns:v="urn:schemas-microsoft-com:vml" xmlns:wp14="http://schemas.microsoft.com/office/word/2010/wordprocessingDrawing" xmlns:wp="http://schemas.openxmlformats.org/drawingml/2006/wordprocessingDrawing" xmlns:w10="urn:schemas-microsoft-com:office:word" xmlns:w="http://schemas.openxmlformats.org/wordprocessingml/2006/main" xmlns:w14="http://schemas.microsoft.com/office/word/2010/wordml" xmlns:w15="http://schemas.microsoft.com/office/word/2012/wordml" xmlns:w16cex="http://schemas.microsoft.com/office/word/2018/wordml/cex" xmlns:w16cid="http://schemas.microsoft.com/office/word/2016/wordml/cid" xmlns:w16="http://schemas.microsoft.com/office/word/2018/wordml" xmlns:w16sdtdh="http://schemas.microsoft.com/office/word/2020/wordml/sdtdatahash" xmlns:w16se="http://schemas.microsoft.com/office/word/2015/wordml/symex" xmlns:wpg="http://schemas.microsoft.com/office/word/2010/wordprocessingGroup" xmlns:wpi="http://schemas.microsoft.com/office/word/2010/wordprocessingInk" xmlns:wne="http://schemas.microsoft.com/office/word/2006/wordml" xmlns:wps="http://schemas.microsoft.com/office/word/2010/wordprocessingShape" mc:Ignorable="w14 w15 w16se w16cid w16 w16cex w16sdtdh wp14">
   <w16cid:commentId w16cid:paraId="461CE1DB" w16cid:durableId="001DDC91"/>
-  <w16cid:commentId w16cid:paraId="24AFE9DC" w16cid:durableId="549C35FE"/>
 </w16cid:commentsIds>
 </file>
 

</xml_diff>